<commit_message>
cover letter auto DONE!
</commit_message>
<xml_diff>
--- a/CV Rodrigo Ugarte.docx
+++ b/CV Rodrigo Ugarte.docx
@@ -1,6 +1,6 @@
 
 <file path=word/document.xml><?xml version="1.0" encoding="utf-8"?>
-<w:document xmlns:wpc="http://schemas.microsoft.com/office/word/2010/wordprocessingCanvas" xmlns:cx="http://schemas.microsoft.com/office/drawing/2014/chartex" xmlns:cx1="http://schemas.microsoft.com/office/drawing/2015/9/8/chartex" xmlns:cx2="http://schemas.microsoft.com/office/drawing/2015/10/21/chartex" xmlns:cx3="http://schemas.microsoft.com/office/drawing/2016/5/9/chartex" xmlns:cx4="http://schemas.microsoft.com/office/drawing/2016/5/10/chartex" xmlns:cx5="http://schemas.microsoft.com/office/drawing/2016/5/11/chartex" xmlns:cx6="http://schemas.microsoft.com/office/drawing/2016/5/12/chartex" xmlns:cx7="http://schemas.microsoft.com/office/drawing/2016/5/13/chartex" xmlns:cx8="http://schemas.microsoft.com/office/drawing/2016/5/14/chartex" xmlns:mc="http://schemas.openxmlformats.org/markup-compatibility/2006" xmlns:aink="http://schemas.microsoft.com/office/drawing/2016/ink" xmlns:am3d="http://schemas.microsoft.com/office/drawing/2017/model3d" xmlns:o="urn:schemas-microsoft-com:office:office" xmlns:oel="http://schemas.microsoft.com/office/2019/extlst" xmlns:r="http://schemas.openxmlformats.org/officeDocument/2006/relationships" xmlns:m="http://schemas.openxmlformats.org/officeDocument/2006/math" xmlns:v="urn:schemas-microsoft-com:vml" xmlns:wp14="http://schemas.microsoft.com/office/word/2010/wordprocessingDrawing" xmlns:wp="http://schemas.openxmlformats.org/drawingml/2006/wordprocessingDrawing" xmlns:w10="urn:schemas-microsoft-com:office:word" xmlns:w="http://schemas.openxmlformats.org/wordprocessingml/2006/main" xmlns:w14="http://schemas.microsoft.com/office/word/2010/wordml" xmlns:w15="http://schemas.microsoft.com/office/word/2012/wordml" xmlns:w16cex="http://schemas.microsoft.com/office/word/2018/wordml/cex" xmlns:w16cid="http://schemas.microsoft.com/office/word/2016/wordml/cid" xmlns:w16="http://schemas.microsoft.com/office/word/2018/wordml" xmlns:w16sdtdh="http://schemas.microsoft.com/office/word/2020/wordml/sdtdatahash" xmlns:w16se="http://schemas.microsoft.com/office/word/2015/wordml/symex" xmlns:wpg="http://schemas.microsoft.com/office/word/2010/wordprocessingGroup" xmlns:wpi="http://schemas.microsoft.com/office/word/2010/wordprocessingInk" xmlns:wne="http://schemas.microsoft.com/office/word/2006/wordml" xmlns:wps="http://schemas.microsoft.com/office/word/2010/wordprocessingShape" mc:Ignorable="w14 w15 w16se w16cid w16 w16cex w16sdtdh wp14">
+<w:document xmlns:wpc="http://schemas.microsoft.com/office/word/2010/wordprocessingCanvas" xmlns:cx="http://schemas.microsoft.com/office/drawing/2014/chartex" xmlns:cx1="http://schemas.microsoft.com/office/drawing/2015/9/8/chartex" xmlns:cx2="http://schemas.microsoft.com/office/drawing/2015/10/21/chartex" xmlns:cx3="http://schemas.microsoft.com/office/drawing/2016/5/9/chartex" xmlns:cx4="http://schemas.microsoft.com/office/drawing/2016/5/10/chartex" xmlns:cx5="http://schemas.microsoft.com/office/drawing/2016/5/11/chartex" xmlns:cx6="http://schemas.microsoft.com/office/drawing/2016/5/12/chartex" xmlns:cx7="http://schemas.microsoft.com/office/drawing/2016/5/13/chartex" xmlns:cx8="http://schemas.microsoft.com/office/drawing/2016/5/14/chartex" xmlns:mc="http://schemas.openxmlformats.org/markup-compatibility/2006" xmlns:aink="http://schemas.microsoft.com/office/drawing/2016/ink" xmlns:am3d="http://schemas.microsoft.com/office/drawing/2017/model3d" xmlns:o="urn:schemas-microsoft-com:office:office" xmlns:oel="http://schemas.microsoft.com/office/2019/extlst" xmlns:r="http://schemas.openxmlformats.org/officeDocument/2006/relationships" xmlns:m="http://schemas.openxmlformats.org/officeDocument/2006/math" xmlns:v="urn:schemas-microsoft-com:vml" xmlns:wp14="http://schemas.microsoft.com/office/word/2010/wordprocessingDrawing" xmlns:wp="http://schemas.openxmlformats.org/drawingml/2006/wordprocessingDrawing" xmlns:w10="urn:schemas-microsoft-com:office:word" xmlns:w="http://schemas.openxmlformats.org/wordprocessingml/2006/main" xmlns:w14="http://schemas.microsoft.com/office/word/2010/wordml" xmlns:w15="http://schemas.microsoft.com/office/word/2012/wordml" xmlns:w16cex="http://schemas.microsoft.com/office/word/2018/wordml/cex" xmlns:w16cid="http://schemas.microsoft.com/office/word/2016/wordml/cid" xmlns:w16="http://schemas.microsoft.com/office/word/2018/wordml" xmlns:w16du="http://schemas.microsoft.com/office/word/2023/wordml/word16du" xmlns:w16sdtdh="http://schemas.microsoft.com/office/word/2020/wordml/sdtdatahash" xmlns:w16se="http://schemas.microsoft.com/office/word/2015/wordml/symex" xmlns:wpg="http://schemas.microsoft.com/office/word/2010/wordprocessingGroup" xmlns:wpi="http://schemas.microsoft.com/office/word/2010/wordprocessingInk" xmlns:wne="http://schemas.microsoft.com/office/word/2006/wordml" xmlns:wps="http://schemas.microsoft.com/office/word/2010/wordprocessingShape" mc:Ignorable="w14 w15 w16se w16cid w16 w16cex w16sdtdh w16du wp14">
   <w:body>
     <w:p>
       <w:pPr>
@@ -30,9 +30,10 @@
     </w:p>
     <w:p>
       <w:pPr>
-        <w:spacing w:line="205" w:lineRule="atLeast"/>
-        <w:rPr>
-          <w:rFonts w:ascii="Calibri" w:eastAsia="Calibri" w:hAnsi="Calibri" w:cs="Calibri"/>
+        <w:spacing w:after="120" w:line="205" w:lineRule="atLeast"/>
+        <w:rPr>
+          <w:rFonts w:ascii="Calibri" w:eastAsia="Calibri" w:hAnsi="Calibri" w:cs="Calibri"/>
+          <w:color w:val="000000"/>
           <w:sz w:val="18"/>
           <w:szCs w:val="18"/>
           <w:lang w:val="es-PE"/>
@@ -195,18 +196,30 @@
           <w:szCs w:val="18"/>
           <w:lang w:val="es-PE"/>
         </w:rPr>
-        <w:t>https://github.com/rodrigougarte13</w:t>
-      </w:r>
-    </w:p>
-    <w:p>
-      <w:pPr>
-        <w:rPr>
-          <w:rFonts w:ascii="Calibri" w:eastAsia="Calibri" w:hAnsi="Calibri" w:cs="Calibri"/>
-          <w:sz w:val="20"/>
-          <w:szCs w:val="20"/>
+        <w:t>rodrigougarte13.github.io/</w:t>
+      </w:r>
+      <w:proofErr w:type="gramStart"/>
+      <w:r>
+        <w:rPr>
+          <w:rFonts w:ascii="Calibri" w:eastAsia="Calibri" w:hAnsi="Calibri" w:cs="Calibri"/>
+          <w:color w:val="000000"/>
+          <w:sz w:val="18"/>
+          <w:szCs w:val="18"/>
           <w:lang w:val="es-PE"/>
         </w:rPr>
-      </w:pPr>
+        <w:t>Portfolio</w:t>
+      </w:r>
+      <w:proofErr w:type="gramEnd"/>
+      <w:r>
+        <w:rPr>
+          <w:rFonts w:ascii="Calibri" w:eastAsia="Calibri" w:hAnsi="Calibri" w:cs="Calibri"/>
+          <w:color w:val="000000"/>
+          <w:sz w:val="18"/>
+          <w:szCs w:val="18"/>
+          <w:lang w:val="es-PE"/>
+        </w:rPr>
+        <w:t>/</w:t>
+      </w:r>
     </w:p>
     <w:p>
       <w:pPr>
@@ -318,25 +331,7 @@
           <w:sz w:val="20"/>
           <w:szCs w:val="20"/>
         </w:rPr>
-        <w:t>August 2023-</w:t>
-      </w:r>
-      <w:r>
-        <w:rPr>
-          <w:rStyle w:val="fs13fw4overflow-hidden"/>
-          <w:rFonts w:ascii="Calibri" w:eastAsia="Calibri" w:hAnsi="Calibri" w:cs="Calibri"/>
-          <w:sz w:val="20"/>
-          <w:szCs w:val="20"/>
-        </w:rPr>
-        <w:t xml:space="preserve"> Expected </w:t>
-      </w:r>
-      <w:r>
-        <w:rPr>
-          <w:rStyle w:val="fs13fw4overflow-hidden"/>
-          <w:rFonts w:ascii="Calibri" w:eastAsia="Calibri" w:hAnsi="Calibri" w:cs="Calibri"/>
-          <w:sz w:val="20"/>
-          <w:szCs w:val="20"/>
-        </w:rPr>
-        <w:t>May 2025</w:t>
+        <w:t>August 2023-May 2025</w:t>
       </w:r>
     </w:p>
     <w:p>
@@ -371,7 +366,7 @@
           <w:sz w:val="20"/>
           <w:szCs w:val="20"/>
         </w:rPr>
-        <w:t>4.0</w:t>
+        <w:t>3.93</w:t>
       </w:r>
     </w:p>
     <w:p>
@@ -402,23 +397,47 @@
           <w:sz w:val="20"/>
           <w:szCs w:val="20"/>
         </w:rPr>
-        <w:t xml:space="preserve">Foundations of Data Management, Data Science at Scale, </w:t>
-      </w:r>
-      <w:r>
-        <w:rPr>
-          <w:rFonts w:ascii="Calibri" w:eastAsia="Calibri" w:hAnsi="Calibri" w:cs="Calibri"/>
-          <w:sz w:val="20"/>
-          <w:szCs w:val="20"/>
-        </w:rPr>
-        <w:t>Machine Learning and Principles of Programming for Data Science</w:t>
-      </w:r>
-      <w:r>
-        <w:rPr>
-          <w:rFonts w:ascii="Calibri" w:eastAsia="Calibri" w:hAnsi="Calibri" w:cs="Calibri"/>
-          <w:sz w:val="20"/>
-          <w:szCs w:val="20"/>
-        </w:rPr>
-        <w:t xml:space="preserve">. </w:t>
+        <w:t>Data Management,</w:t>
+      </w:r>
+      <w:r>
+        <w:rPr>
+          <w:rFonts w:ascii="Calibri" w:eastAsia="Calibri" w:hAnsi="Calibri" w:cs="Calibri"/>
+          <w:sz w:val="20"/>
+          <w:szCs w:val="20"/>
+        </w:rPr>
+        <w:t xml:space="preserve"> Data Mining</w:t>
+      </w:r>
+      <w:r>
+        <w:rPr>
+          <w:rFonts w:ascii="Calibri" w:eastAsia="Calibri" w:hAnsi="Calibri" w:cs="Calibri"/>
+          <w:sz w:val="20"/>
+          <w:szCs w:val="20"/>
+        </w:rPr>
+        <w:t xml:space="preserve">, </w:t>
+      </w:r>
+      <w:r>
+        <w:rPr>
+          <w:rFonts w:ascii="Calibri" w:eastAsia="Calibri" w:hAnsi="Calibri" w:cs="Calibri"/>
+          <w:sz w:val="20"/>
+          <w:szCs w:val="20"/>
+        </w:rPr>
+        <w:t>Machine Learning</w:t>
+      </w:r>
+      <w:r>
+        <w:rPr>
+          <w:rFonts w:ascii="Calibri" w:eastAsia="Calibri" w:hAnsi="Calibri" w:cs="Calibri"/>
+          <w:sz w:val="20"/>
+          <w:szCs w:val="20"/>
+        </w:rPr>
+        <w:t xml:space="preserve">, Web Search Engines </w:t>
+      </w:r>
+      <w:r>
+        <w:rPr>
+          <w:rFonts w:ascii="Calibri" w:eastAsia="Calibri" w:hAnsi="Calibri" w:cs="Calibri"/>
+          <w:sz w:val="20"/>
+          <w:szCs w:val="20"/>
+        </w:rPr>
+        <w:t>and Data Science at Scale</w:t>
       </w:r>
     </w:p>
     <w:p>
@@ -441,7 +460,67 @@
           <w:sz w:val="20"/>
           <w:szCs w:val="20"/>
         </w:rPr>
-        <w:t>Student Clubs: Graduates Rising in Information and Data Science (GRIDS)</w:t>
+        <w:t>Student Clubs</w:t>
+      </w:r>
+      <w:r>
+        <w:rPr>
+          <w:rFonts w:ascii="Calibri" w:eastAsia="Calibri" w:hAnsi="Calibri" w:cs="Calibri"/>
+          <w:b/>
+          <w:bCs/>
+          <w:sz w:val="20"/>
+          <w:szCs w:val="20"/>
+        </w:rPr>
+        <w:t xml:space="preserve">: </w:t>
+      </w:r>
+      <w:r>
+        <w:rPr>
+          <w:rFonts w:ascii="Calibri" w:eastAsia="Calibri" w:hAnsi="Calibri" w:cs="Calibri"/>
+          <w:b/>
+          <w:bCs/>
+          <w:sz w:val="20"/>
+          <w:szCs w:val="20"/>
+        </w:rPr>
+        <w:t>Graduate Representative</w:t>
+      </w:r>
+      <w:r>
+        <w:rPr>
+          <w:rFonts w:ascii="Calibri" w:eastAsia="Calibri" w:hAnsi="Calibri" w:cs="Calibri"/>
+          <w:sz w:val="20"/>
+          <w:szCs w:val="20"/>
+        </w:rPr>
+        <w:t xml:space="preserve"> of </w:t>
+      </w:r>
+      <w:r>
+        <w:rPr>
+          <w:rFonts w:ascii="Calibri" w:eastAsia="Calibri" w:hAnsi="Calibri" w:cs="Calibri"/>
+          <w:sz w:val="20"/>
+          <w:szCs w:val="20"/>
+        </w:rPr>
+        <w:t>Society of Hispanic Professional Engineers</w:t>
+      </w:r>
+      <w:r>
+        <w:rPr>
+          <w:rFonts w:ascii="Calibri" w:eastAsia="Calibri" w:hAnsi="Calibri" w:cs="Calibri"/>
+          <w:sz w:val="20"/>
+          <w:szCs w:val="20"/>
+        </w:rPr>
+        <w:t xml:space="preserve"> (SHPE)</w:t>
+      </w:r>
+      <w:r>
+        <w:rPr>
+          <w:rFonts w:ascii="Calibri" w:eastAsia="Calibri" w:hAnsi="Calibri" w:cs="Calibri"/>
+          <w:sz w:val="20"/>
+          <w:szCs w:val="20"/>
+        </w:rPr>
+        <w:t>,</w:t>
+      </w:r>
+      <w:r>
+        <w:rPr>
+          <w:rFonts w:ascii="Calibri" w:eastAsia="Calibri" w:hAnsi="Calibri" w:cs="Calibri"/>
+          <w:sz w:val="20"/>
+          <w:szCs w:val="20"/>
+        </w:rPr>
+        <w:t xml:space="preserve"> Graduates Rising in Information and Data Science (GRIDS)</w:t>
       </w:r>
       <w:r>
         <w:rPr>
@@ -457,15 +536,7 @@
           <w:sz w:val="20"/>
           <w:szCs w:val="20"/>
         </w:rPr>
-        <w:t>Society of Hispanic Professional Engineers</w:t>
-      </w:r>
-      <w:r>
-        <w:rPr>
-          <w:rFonts w:ascii="Calibri" w:eastAsia="Calibri" w:hAnsi="Calibri" w:cs="Calibri"/>
-          <w:sz w:val="20"/>
-          <w:szCs w:val="20"/>
-        </w:rPr>
-        <w:t xml:space="preserve"> (SHPE)</w:t>
+        <w:t>USC Chess Club</w:t>
       </w:r>
     </w:p>
     <w:p>
@@ -582,40 +653,61 @@
         <w:ind w:left="375" w:hanging="385"/>
         <w:rPr>
           <w:rFonts w:ascii="Calibri" w:eastAsia="Calibri" w:hAnsi="Calibri" w:cs="Calibri"/>
-          <w:sz w:val="20"/>
-          <w:szCs w:val="20"/>
-        </w:rPr>
-      </w:pPr>
-      <w:r>
-        <w:rPr>
-          <w:rFonts w:ascii="Calibri" w:eastAsia="Calibri" w:hAnsi="Calibri" w:cs="Calibri"/>
-          <w:sz w:val="20"/>
-          <w:szCs w:val="20"/>
-        </w:rPr>
-        <w:t>Honors: Upper Second-Class Honors</w:t>
-      </w:r>
-    </w:p>
-    <w:p>
-      <w:pPr>
-        <w:numPr>
-          <w:ilvl w:val="0"/>
-          <w:numId w:val="2"/>
-        </w:numPr>
-        <w:spacing w:line="200" w:lineRule="atLeast"/>
-        <w:ind w:left="375" w:hanging="385"/>
-        <w:rPr>
-          <w:rFonts w:ascii="Calibri" w:eastAsia="Calibri" w:hAnsi="Calibri" w:cs="Calibri"/>
-          <w:sz w:val="20"/>
-          <w:szCs w:val="20"/>
-        </w:rPr>
-      </w:pPr>
-      <w:r>
-        <w:rPr>
-          <w:rFonts w:ascii="Calibri" w:eastAsia="Calibri" w:hAnsi="Calibri" w:cs="Calibri"/>
-          <w:sz w:val="20"/>
-          <w:szCs w:val="20"/>
-        </w:rPr>
-        <w:t>Relevant Coursework: Statistics (First Class Honors), Accounting &amp; Global Marketing (First Class Honors), Supply Chain Management (First Class Honors) and International Business</w:t>
+          <w:b/>
+          <w:bCs/>
+          <w:sz w:val="20"/>
+          <w:szCs w:val="20"/>
+        </w:rPr>
+      </w:pPr>
+      <w:r>
+        <w:rPr>
+          <w:rFonts w:ascii="Calibri" w:eastAsia="Calibri" w:hAnsi="Calibri" w:cs="Calibri"/>
+          <w:sz w:val="20"/>
+          <w:szCs w:val="20"/>
+        </w:rPr>
+        <w:t xml:space="preserve">Honors: </w:t>
+      </w:r>
+      <w:r>
+        <w:rPr>
+          <w:rFonts w:ascii="Calibri" w:eastAsia="Calibri" w:hAnsi="Calibri" w:cs="Calibri"/>
+          <w:b/>
+          <w:bCs/>
+          <w:sz w:val="20"/>
+          <w:szCs w:val="20"/>
+        </w:rPr>
+        <w:t>First Class Honors</w:t>
+      </w:r>
+      <w:r>
+        <w:rPr>
+          <w:rFonts w:ascii="Calibri" w:eastAsia="Calibri" w:hAnsi="Calibri" w:cs="Calibri"/>
+          <w:sz w:val="20"/>
+          <w:szCs w:val="20"/>
+        </w:rPr>
+        <w:t xml:space="preserve"> in Statistics,</w:t>
+      </w:r>
+      <w:r>
+        <w:rPr>
+          <w:rFonts w:ascii="Calibri" w:eastAsia="Calibri" w:hAnsi="Calibri" w:cs="Calibri"/>
+          <w:sz w:val="20"/>
+          <w:szCs w:val="20"/>
+        </w:rPr>
+        <w:t xml:space="preserve"> Accounting &amp; Global Marketing </w:t>
+      </w:r>
+      <w:r>
+        <w:rPr>
+          <w:rFonts w:ascii="Calibri" w:eastAsia="Calibri" w:hAnsi="Calibri" w:cs="Calibri"/>
+          <w:sz w:val="20"/>
+          <w:szCs w:val="20"/>
+        </w:rPr>
+        <w:t>and</w:t>
+      </w:r>
+      <w:r>
+        <w:rPr>
+          <w:rFonts w:ascii="Calibri" w:eastAsia="Calibri" w:hAnsi="Calibri" w:cs="Calibri"/>
+          <w:sz w:val="20"/>
+          <w:szCs w:val="20"/>
+        </w:rPr>
+        <w:t xml:space="preserve"> Supply Chain Management</w:t>
       </w:r>
     </w:p>
     <w:p>
@@ -669,6 +761,7 @@
         </w:rPr>
         <w:tab/>
       </w:r>
+      <w:proofErr w:type="spellStart"/>
       <w:r>
         <w:rPr>
           <w:rStyle w:val="fs13fw4overflow-hidden"/>
@@ -676,7 +769,17 @@
           <w:sz w:val="20"/>
           <w:szCs w:val="20"/>
         </w:rPr>
-        <w:t>Lima, Peru</w:t>
+        <w:t>Lima</w:t>
+      </w:r>
+      <w:proofErr w:type="spellEnd"/>
+      <w:r>
+        <w:rPr>
+          <w:rStyle w:val="fs13fw4overflow-hidden"/>
+          <w:rFonts w:ascii="Calibri" w:eastAsia="Calibri" w:hAnsi="Calibri" w:cs="Calibri"/>
+          <w:sz w:val="20"/>
+          <w:szCs w:val="20"/>
+        </w:rPr>
+        <w:t>, Peru</w:t>
       </w:r>
     </w:p>
     <w:p>
@@ -742,30 +845,25 @@
           <w:sz w:val="20"/>
           <w:szCs w:val="20"/>
         </w:rPr>
-        <w:t>Honors: Graduated 12th out of 546 students</w:t>
-      </w:r>
-    </w:p>
-    <w:p>
-      <w:pPr>
-        <w:numPr>
-          <w:ilvl w:val="0"/>
-          <w:numId w:val="3"/>
-        </w:numPr>
-        <w:spacing w:line="200" w:lineRule="atLeast"/>
-        <w:ind w:left="375" w:hanging="385"/>
-        <w:rPr>
-          <w:rFonts w:ascii="Calibri" w:eastAsia="Calibri" w:hAnsi="Calibri" w:cs="Calibri"/>
-          <w:sz w:val="20"/>
-          <w:szCs w:val="20"/>
-        </w:rPr>
-      </w:pPr>
-      <w:r>
-        <w:rPr>
-          <w:rFonts w:ascii="Calibri" w:eastAsia="Calibri" w:hAnsi="Calibri" w:cs="Calibri"/>
-          <w:sz w:val="20"/>
-          <w:szCs w:val="20"/>
-        </w:rPr>
-        <w:t>Relevant Coursework: Statistics, Informatic Tools, Technology, Process Simulation</w:t>
+        <w:t xml:space="preserve">Honors: Graduated </w:t>
+      </w:r>
+      <w:r>
+        <w:rPr>
+          <w:rFonts w:ascii="Calibri" w:eastAsia="Calibri" w:hAnsi="Calibri" w:cs="Calibri"/>
+          <w:b/>
+          <w:bCs/>
+          <w:sz w:val="20"/>
+          <w:szCs w:val="20"/>
+        </w:rPr>
+        <w:t xml:space="preserve">12th out of 546 </w:t>
+      </w:r>
+      <w:r>
+        <w:rPr>
+          <w:rFonts w:ascii="Calibri" w:eastAsia="Calibri" w:hAnsi="Calibri" w:cs="Calibri"/>
+          <w:sz w:val="20"/>
+          <w:szCs w:val="20"/>
+        </w:rPr>
+        <w:t>students</w:t>
       </w:r>
     </w:p>
     <w:p>
@@ -788,18 +886,56 @@
           <w:sz w:val="20"/>
           <w:szCs w:val="20"/>
         </w:rPr>
-        <w:t xml:space="preserve">Elected delegate leader of several </w:t>
-      </w:r>
-      <w:proofErr w:type="gramStart"/>
-      <w:r>
-        <w:rPr>
-          <w:rFonts w:ascii="Calibri" w:eastAsia="Calibri" w:hAnsi="Calibri" w:cs="Calibri"/>
-          <w:sz w:val="20"/>
-          <w:szCs w:val="20"/>
-        </w:rPr>
-        <w:t>classes</w:t>
-      </w:r>
-      <w:proofErr w:type="gramEnd"/>
+        <w:t xml:space="preserve">Elected </w:t>
+      </w:r>
+      <w:r>
+        <w:rPr>
+          <w:rFonts w:ascii="Calibri" w:eastAsia="Calibri" w:hAnsi="Calibri" w:cs="Calibri"/>
+          <w:sz w:val="20"/>
+          <w:szCs w:val="20"/>
+        </w:rPr>
+        <w:t xml:space="preserve">as </w:t>
+      </w:r>
+      <w:r>
+        <w:rPr>
+          <w:rFonts w:ascii="Calibri" w:eastAsia="Calibri" w:hAnsi="Calibri" w:cs="Calibri"/>
+          <w:sz w:val="20"/>
+          <w:szCs w:val="20"/>
+        </w:rPr>
+        <w:t>delegate leader of several classes</w:t>
+      </w:r>
+      <w:r>
+        <w:rPr>
+          <w:rFonts w:ascii="Calibri" w:eastAsia="Calibri" w:hAnsi="Calibri" w:cs="Calibri"/>
+          <w:sz w:val="20"/>
+          <w:szCs w:val="20"/>
+        </w:rPr>
+        <w:t xml:space="preserve">, </w:t>
+      </w:r>
+      <w:r>
+        <w:rPr>
+          <w:rFonts w:ascii="Calibri" w:eastAsia="Calibri" w:hAnsi="Calibri" w:cs="Calibri"/>
+          <w:sz w:val="20"/>
+          <w:szCs w:val="20"/>
+        </w:rPr>
+        <w:t xml:space="preserve">served </w:t>
+      </w:r>
+      <w:r>
+        <w:rPr>
+          <w:rFonts w:ascii="Calibri" w:eastAsia="Calibri" w:hAnsi="Calibri" w:cs="Calibri"/>
+          <w:sz w:val="20"/>
+          <w:szCs w:val="20"/>
+        </w:rPr>
+        <w:t>as TA and Laboratory Assistant</w:t>
+      </w:r>
+      <w:r>
+        <w:rPr>
+          <w:rFonts w:ascii="Calibri" w:eastAsia="Calibri" w:hAnsi="Calibri" w:cs="Calibri"/>
+          <w:sz w:val="20"/>
+          <w:szCs w:val="20"/>
+        </w:rPr>
+        <w:t>, mentoring and supporting students</w:t>
+      </w:r>
     </w:p>
     <w:p>
       <w:pPr>
@@ -854,15 +990,15 @@
           <w:sz w:val="20"/>
           <w:szCs w:val="20"/>
         </w:rPr>
-        <w:t xml:space="preserve"> Tableau,</w:t>
-      </w:r>
-      <w:r>
-        <w:rPr>
-          <w:rFonts w:ascii="Calibri" w:eastAsia="Calibri" w:hAnsi="Calibri" w:cs="Calibri"/>
-          <w:sz w:val="20"/>
-          <w:szCs w:val="20"/>
-        </w:rPr>
-        <w:t xml:space="preserve"> SQL, Python</w:t>
+        <w:t xml:space="preserve"> </w:t>
+      </w:r>
+      <w:r>
+        <w:rPr>
+          <w:rFonts w:ascii="Calibri" w:eastAsia="Calibri" w:hAnsi="Calibri" w:cs="Calibri"/>
+          <w:sz w:val="20"/>
+          <w:szCs w:val="20"/>
+        </w:rPr>
+        <w:t>SQL, Python</w:t>
       </w:r>
       <w:r>
         <w:rPr>
@@ -915,6 +1051,14 @@
           <w:sz w:val="20"/>
           <w:szCs w:val="20"/>
         </w:rPr>
+        <w:t>, NLTK</w:t>
+      </w:r>
+      <w:r>
+        <w:rPr>
+          <w:rFonts w:ascii="Calibri" w:eastAsia="Calibri" w:hAnsi="Calibri" w:cs="Calibri"/>
+          <w:sz w:val="20"/>
+          <w:szCs w:val="20"/>
+        </w:rPr>
         <w:t>)</w:t>
       </w:r>
       <w:r>
@@ -933,7 +1077,6 @@
         </w:rPr>
         <w:t xml:space="preserve">, </w:t>
       </w:r>
-      <w:proofErr w:type="gramStart"/>
       <w:r>
         <w:rPr>
           <w:rFonts w:ascii="Calibri" w:eastAsia="Calibri" w:hAnsi="Calibri" w:cs="Calibri"/>
@@ -942,31 +1085,6 @@
         </w:rPr>
         <w:t>Spark</w:t>
       </w:r>
-      <w:proofErr w:type="gramEnd"/>
-      <w:r>
-        <w:rPr>
-          <w:rFonts w:ascii="Calibri" w:eastAsia="Calibri" w:hAnsi="Calibri" w:cs="Calibri"/>
-          <w:sz w:val="20"/>
-          <w:szCs w:val="20"/>
-        </w:rPr>
-        <w:t xml:space="preserve"> </w:t>
-      </w:r>
-      <w:r>
-        <w:rPr>
-          <w:rFonts w:ascii="Calibri" w:eastAsia="Calibri" w:hAnsi="Calibri" w:cs="Calibri"/>
-          <w:sz w:val="20"/>
-          <w:szCs w:val="20"/>
-        </w:rPr>
-        <w:t xml:space="preserve">and </w:t>
-      </w:r>
-      <w:r>
-        <w:rPr>
-          <w:rFonts w:ascii="Calibri" w:eastAsia="Calibri" w:hAnsi="Calibri" w:cs="Calibri"/>
-          <w:sz w:val="20"/>
-          <w:szCs w:val="20"/>
-        </w:rPr>
-        <w:t>MongoDB</w:t>
-      </w:r>
     </w:p>
     <w:p>
       <w:pPr>
@@ -988,6 +1106,14 @@
         </w:rPr>
         <w:t>Certifications &amp; Training: SQL and database modeling, Python for Data Science</w:t>
       </w:r>
+      <w:r>
+        <w:rPr>
+          <w:rFonts w:ascii="Calibri" w:eastAsia="Calibri" w:hAnsi="Calibri" w:cs="Calibri"/>
+          <w:sz w:val="20"/>
+          <w:szCs w:val="20"/>
+        </w:rPr>
+        <w:t>, Spark &amp; Python for Big Data</w:t>
+      </w:r>
     </w:p>
     <w:p>
       <w:pPr>
@@ -1007,7 +1133,7 @@
           <w:sz w:val="20"/>
           <w:szCs w:val="20"/>
         </w:rPr>
-        <w:t>Languages: Fluent in Spanish, English and Italian. Intermediate knowledge in Portuguese</w:t>
+        <w:t>Languages: Fluent in Spanish, English and Italian</w:t>
       </w:r>
     </w:p>
     <w:p>
@@ -1123,7 +1249,33 @@
           <w:sz w:val="20"/>
           <w:szCs w:val="20"/>
         </w:rPr>
-        <w:t>Logistics Assistant</w:t>
+        <w:t>Logistics</w:t>
+      </w:r>
+      <w:r>
+        <w:rPr>
+          <w:rStyle w:val="fs13fw6overflow-hidden"/>
+          <w:rFonts w:ascii="Calibri" w:eastAsia="Calibri" w:hAnsi="Calibri" w:cs="Calibri"/>
+          <w:b/>
+          <w:bCs/>
+          <w:i/>
+          <w:iCs/>
+          <w:sz w:val="20"/>
+          <w:szCs w:val="20"/>
+        </w:rPr>
+        <w:t xml:space="preserve"> Data</w:t>
+      </w:r>
+      <w:r>
+        <w:rPr>
+          <w:rStyle w:val="fs13fw6overflow-hidden"/>
+          <w:rFonts w:ascii="Calibri" w:eastAsia="Calibri" w:hAnsi="Calibri" w:cs="Calibri"/>
+          <w:b/>
+          <w:bCs/>
+          <w:i/>
+          <w:iCs/>
+          <w:sz w:val="20"/>
+          <w:szCs w:val="20"/>
+        </w:rPr>
+        <w:t xml:space="preserve"> Assistant</w:t>
       </w:r>
       <w:r>
         <w:rPr>
@@ -1174,15 +1326,23 @@
           <w:sz w:val="20"/>
           <w:szCs w:val="20"/>
         </w:rPr>
-        <w:t>, using Excel</w:t>
-      </w:r>
-      <w:r>
-        <w:rPr>
-          <w:rFonts w:ascii="Calibri" w:eastAsia="Calibri" w:hAnsi="Calibri" w:cs="Calibri"/>
-          <w:sz w:val="20"/>
-          <w:szCs w:val="20"/>
-        </w:rPr>
-        <w:t xml:space="preserve"> and Python</w:t>
+        <w:t xml:space="preserve">, using </w:t>
+      </w:r>
+      <w:r>
+        <w:rPr>
+          <w:rFonts w:ascii="Calibri" w:eastAsia="Calibri" w:hAnsi="Calibri" w:cs="Calibri"/>
+          <w:sz w:val="20"/>
+          <w:szCs w:val="20"/>
+        </w:rPr>
+        <w:t xml:space="preserve">SQL </w:t>
+      </w:r>
+      <w:r>
+        <w:rPr>
+          <w:rFonts w:ascii="Calibri" w:eastAsia="Calibri" w:hAnsi="Calibri" w:cs="Calibri"/>
+          <w:sz w:val="20"/>
+          <w:szCs w:val="20"/>
+        </w:rPr>
+        <w:t>and Python</w:t>
       </w:r>
     </w:p>
     <w:p>
@@ -1213,18 +1373,24 @@
           <w:sz w:val="20"/>
           <w:szCs w:val="20"/>
         </w:rPr>
-        <w:t xml:space="preserve"> negotiation and generation of over 70 purchase orders, involving over $100k </w:t>
-      </w:r>
-      <w:proofErr w:type="gramStart"/>
-      <w:r>
-        <w:rPr>
-          <w:rFonts w:ascii="Calibri" w:eastAsia="Calibri" w:hAnsi="Calibri" w:cs="Calibri"/>
-          <w:sz w:val="20"/>
-          <w:szCs w:val="20"/>
-        </w:rPr>
-        <w:t>USD</w:t>
-      </w:r>
-      <w:proofErr w:type="gramEnd"/>
+        <w:t xml:space="preserve"> negotiation and generation of over </w:t>
+      </w:r>
+      <w:r>
+        <w:rPr>
+          <w:rFonts w:ascii="Calibri" w:eastAsia="Calibri" w:hAnsi="Calibri" w:cs="Calibri"/>
+          <w:sz w:val="20"/>
+          <w:szCs w:val="20"/>
+        </w:rPr>
+        <w:t>100</w:t>
+      </w:r>
+      <w:r>
+        <w:rPr>
+          <w:rFonts w:ascii="Calibri" w:eastAsia="Calibri" w:hAnsi="Calibri" w:cs="Calibri"/>
+          <w:sz w:val="20"/>
+          <w:szCs w:val="20"/>
+        </w:rPr>
+        <w:t xml:space="preserve"> purchase orders, involving over $100k USD</w:t>
+      </w:r>
     </w:p>
     <w:p>
       <w:pPr>
@@ -1246,66 +1412,16 @@
           <w:sz w:val="20"/>
           <w:szCs w:val="20"/>
         </w:rPr>
-        <w:t>Incorporated</w:t>
-      </w:r>
-      <w:r>
-        <w:rPr>
-          <w:rFonts w:ascii="Calibri" w:eastAsia="Calibri" w:hAnsi="Calibri" w:cs="Calibri"/>
-          <w:sz w:val="20"/>
-          <w:szCs w:val="20"/>
-        </w:rPr>
-        <w:t xml:space="preserve"> </w:t>
-      </w:r>
-      <w:r>
-        <w:rPr>
-          <w:rFonts w:ascii="Calibri" w:eastAsia="Calibri" w:hAnsi="Calibri" w:cs="Calibri"/>
-          <w:sz w:val="20"/>
-          <w:szCs w:val="20"/>
-        </w:rPr>
-        <w:t>Excel</w:t>
-      </w:r>
-      <w:r>
-        <w:rPr>
-          <w:rFonts w:ascii="Calibri" w:eastAsia="Calibri" w:hAnsi="Calibri" w:cs="Calibri"/>
-          <w:sz w:val="20"/>
-          <w:szCs w:val="20"/>
-        </w:rPr>
-        <w:t xml:space="preserve"> and Power Bi </w:t>
-      </w:r>
-      <w:r>
-        <w:rPr>
-          <w:rFonts w:ascii="Calibri" w:eastAsia="Calibri" w:hAnsi="Calibri" w:cs="Calibri"/>
-          <w:sz w:val="20"/>
-          <w:szCs w:val="20"/>
-        </w:rPr>
-        <w:t xml:space="preserve">dashboards to </w:t>
-      </w:r>
-      <w:r>
-        <w:rPr>
-          <w:rFonts w:ascii="Calibri" w:eastAsia="Calibri" w:hAnsi="Calibri" w:cs="Calibri"/>
-          <w:sz w:val="20"/>
-          <w:szCs w:val="20"/>
-        </w:rPr>
-        <w:t>monitor</w:t>
-      </w:r>
-      <w:r>
-        <w:rPr>
-          <w:rFonts w:ascii="Calibri" w:eastAsia="Calibri" w:hAnsi="Calibri" w:cs="Calibri"/>
-          <w:sz w:val="20"/>
-          <w:szCs w:val="20"/>
-        </w:rPr>
-        <w:t xml:space="preserve"> 5 objectives of logistics area, was used by the </w:t>
-      </w:r>
-      <w:proofErr w:type="gramStart"/>
-      <w:r>
-        <w:rPr>
-          <w:rFonts w:ascii="Calibri" w:eastAsia="Calibri" w:hAnsi="Calibri" w:cs="Calibri"/>
-          <w:sz w:val="20"/>
-          <w:szCs w:val="20"/>
-        </w:rPr>
-        <w:t>CEO</w:t>
-      </w:r>
-      <w:proofErr w:type="gramEnd"/>
+        <w:t>Created Ex</w:t>
+      </w:r>
+      <w:r>
+        <w:rPr>
+          <w:rFonts w:ascii="Calibri" w:eastAsia="Calibri" w:hAnsi="Calibri" w:cs="Calibri"/>
+          <w:sz w:val="20"/>
+          <w:szCs w:val="20"/>
+        </w:rPr>
+        <w:t>cel and Power BI dashboards to monitor 5 logistics objectives, utilized by the CEO</w:t>
+      </w:r>
     </w:p>
     <w:p>
       <w:pPr>
@@ -1392,7 +1508,33 @@
           <w:sz w:val="20"/>
           <w:szCs w:val="20"/>
         </w:rPr>
-        <w:t>Operations Intern</w:t>
+        <w:t>Operations</w:t>
+      </w:r>
+      <w:r>
+        <w:rPr>
+          <w:rStyle w:val="fs13fw6overflow-hidden"/>
+          <w:rFonts w:ascii="Calibri" w:eastAsia="Calibri" w:hAnsi="Calibri" w:cs="Calibri"/>
+          <w:b/>
+          <w:bCs/>
+          <w:i/>
+          <w:iCs/>
+          <w:sz w:val="20"/>
+          <w:szCs w:val="20"/>
+        </w:rPr>
+        <w:t xml:space="preserve"> and Data</w:t>
+      </w:r>
+      <w:r>
+        <w:rPr>
+          <w:rStyle w:val="fs13fw6overflow-hidden"/>
+          <w:rFonts w:ascii="Calibri" w:eastAsia="Calibri" w:hAnsi="Calibri" w:cs="Calibri"/>
+          <w:b/>
+          <w:bCs/>
+          <w:i/>
+          <w:iCs/>
+          <w:sz w:val="20"/>
+          <w:szCs w:val="20"/>
+        </w:rPr>
+        <w:t xml:space="preserve"> Intern</w:t>
       </w:r>
       <w:r>
         <w:rPr>
@@ -1449,7 +1591,15 @@
           <w:sz w:val="20"/>
           <w:szCs w:val="20"/>
         </w:rPr>
-        <w:t xml:space="preserve"> and SQL</w:t>
+        <w:t xml:space="preserve"> and</w:t>
+      </w:r>
+      <w:r>
+        <w:rPr>
+          <w:rFonts w:ascii="Calibri" w:eastAsia="Calibri" w:hAnsi="Calibri" w:cs="Calibri"/>
+          <w:sz w:val="20"/>
+          <w:szCs w:val="20"/>
+        </w:rPr>
+        <w:t xml:space="preserve"> Python</w:t>
       </w:r>
     </w:p>
     <w:p>
@@ -1508,18 +1658,8 @@
           <w:sz w:val="20"/>
           <w:szCs w:val="20"/>
         </w:rPr>
-        <w:t xml:space="preserve"> budgets, consisting of $14 and $3 million USD </w:t>
-      </w:r>
-      <w:proofErr w:type="gramStart"/>
-      <w:r>
-        <w:rPr>
-          <w:rFonts w:ascii="Calibri" w:eastAsia="Calibri" w:hAnsi="Calibri" w:cs="Calibri"/>
-          <w:sz w:val="20"/>
-          <w:szCs w:val="20"/>
-        </w:rPr>
-        <w:t>respectively</w:t>
-      </w:r>
-      <w:proofErr w:type="gramEnd"/>
+        <w:t xml:space="preserve"> budgets, consisting of $14 and $3 million USD respectively</w:t>
+      </w:r>
     </w:p>
     <w:p>
       <w:pPr>
@@ -1541,7 +1681,7 @@
           <w:sz w:val="20"/>
           <w:szCs w:val="20"/>
         </w:rPr>
-        <w:t>Created and maintained Excel and Power Bi</w:t>
+        <w:t>Deployed</w:t>
       </w:r>
       <w:r>
         <w:rPr>
@@ -1557,6 +1697,22 @@
           <w:sz w:val="20"/>
           <w:szCs w:val="20"/>
         </w:rPr>
+        <w:t>Excel and Power Bi</w:t>
+      </w:r>
+      <w:r>
+        <w:rPr>
+          <w:rFonts w:ascii="Calibri" w:eastAsia="Calibri" w:hAnsi="Calibri" w:cs="Calibri"/>
+          <w:sz w:val="20"/>
+          <w:szCs w:val="20"/>
+        </w:rPr>
+        <w:t xml:space="preserve"> </w:t>
+      </w:r>
+      <w:r>
+        <w:rPr>
+          <w:rFonts w:ascii="Calibri" w:eastAsia="Calibri" w:hAnsi="Calibri" w:cs="Calibri"/>
+          <w:sz w:val="20"/>
+          <w:szCs w:val="20"/>
+        </w:rPr>
         <w:t>dashboard</w:t>
       </w:r>
       <w:r>
@@ -1589,18 +1745,8 @@
           <w:sz w:val="20"/>
           <w:szCs w:val="20"/>
         </w:rPr>
-        <w:t xml:space="preserve">: budget completion, occupational security and failure </w:t>
-      </w:r>
-      <w:proofErr w:type="gramStart"/>
-      <w:r>
-        <w:rPr>
-          <w:rFonts w:ascii="Calibri" w:eastAsia="Calibri" w:hAnsi="Calibri" w:cs="Calibri"/>
-          <w:sz w:val="20"/>
-          <w:szCs w:val="20"/>
-        </w:rPr>
-        <w:t>rates</w:t>
-      </w:r>
-      <w:proofErr w:type="gramEnd"/>
+        <w:t>: budget completion, occupational security and failure rates</w:t>
+      </w:r>
     </w:p>
     <w:p>
       <w:pPr>
@@ -1698,7 +1844,16 @@
           <w:sz w:val="20"/>
           <w:szCs w:val="20"/>
         </w:rPr>
-        <w:t>October 2021-February 2022</w:t>
+        <w:t>August</w:t>
+      </w:r>
+      <w:r>
+        <w:rPr>
+          <w:rStyle w:val="fs13fw4overflow-hidden"/>
+          <w:rFonts w:ascii="Calibri" w:eastAsia="Calibri" w:hAnsi="Calibri" w:cs="Calibri"/>
+          <w:sz w:val="20"/>
+          <w:szCs w:val="20"/>
+        </w:rPr>
+        <w:t xml:space="preserve"> 2021-February 2022</w:t>
       </w:r>
     </w:p>
     <w:p>
@@ -1721,81 +1876,31 @@
           <w:sz w:val="20"/>
           <w:szCs w:val="20"/>
         </w:rPr>
-        <w:t>Integrate</w:t>
-      </w:r>
-      <w:r>
-        <w:rPr>
-          <w:rFonts w:ascii="Calibri" w:eastAsia="Calibri" w:hAnsi="Calibri" w:cs="Calibri"/>
-          <w:sz w:val="20"/>
-          <w:szCs w:val="20"/>
-        </w:rPr>
-        <w:t xml:space="preserve">d and </w:t>
-      </w:r>
-      <w:r>
-        <w:rPr>
-          <w:rFonts w:ascii="Calibri" w:eastAsia="Calibri" w:hAnsi="Calibri" w:cs="Calibri"/>
-          <w:sz w:val="20"/>
-          <w:szCs w:val="20"/>
-        </w:rPr>
-        <w:t>interpreted</w:t>
-      </w:r>
-      <w:r>
-        <w:rPr>
-          <w:rFonts w:ascii="Calibri" w:eastAsia="Calibri" w:hAnsi="Calibri" w:cs="Calibri"/>
-          <w:sz w:val="20"/>
-          <w:szCs w:val="20"/>
-        </w:rPr>
-        <w:t xml:space="preserve"> a</w:t>
-      </w:r>
-      <w:r>
-        <w:rPr>
-          <w:rFonts w:ascii="Calibri" w:eastAsia="Calibri" w:hAnsi="Calibri" w:cs="Calibri"/>
-          <w:sz w:val="20"/>
-          <w:szCs w:val="20"/>
-        </w:rPr>
-        <w:t xml:space="preserve">n </w:t>
-      </w:r>
-      <w:r>
-        <w:rPr>
-          <w:rFonts w:ascii="Calibri" w:eastAsia="Calibri" w:hAnsi="Calibri" w:cs="Calibri"/>
-          <w:sz w:val="20"/>
-          <w:szCs w:val="20"/>
-        </w:rPr>
-        <w:t>SQL</w:t>
-      </w:r>
-      <w:r>
-        <w:rPr>
-          <w:rFonts w:ascii="Calibri" w:eastAsia="Calibri" w:hAnsi="Calibri" w:cs="Calibri"/>
-          <w:sz w:val="20"/>
-          <w:szCs w:val="20"/>
-        </w:rPr>
-        <w:t xml:space="preserve"> </w:t>
-      </w:r>
-      <w:r>
-        <w:rPr>
-          <w:rFonts w:ascii="Calibri" w:eastAsia="Calibri" w:hAnsi="Calibri" w:cs="Calibri"/>
-          <w:sz w:val="20"/>
-          <w:szCs w:val="20"/>
-        </w:rPr>
-        <w:t>database with over 20k entries of marketing campaign called "</w:t>
-      </w:r>
-      <w:proofErr w:type="spellStart"/>
-      <w:r>
-        <w:rPr>
-          <w:rFonts w:ascii="Calibri" w:eastAsia="Calibri" w:hAnsi="Calibri" w:cs="Calibri"/>
-          <w:sz w:val="20"/>
-          <w:szCs w:val="20"/>
-        </w:rPr>
-        <w:t>Financiera</w:t>
-      </w:r>
-      <w:proofErr w:type="spellEnd"/>
-      <w:r>
-        <w:rPr>
-          <w:rFonts w:ascii="Calibri" w:eastAsia="Calibri" w:hAnsi="Calibri" w:cs="Calibri"/>
-          <w:sz w:val="20"/>
-          <w:szCs w:val="20"/>
-        </w:rPr>
-        <w:t xml:space="preserve"> Oh!"</w:t>
+        <w:t xml:space="preserve">Engaged with a cross-functional team of over 6 stakeholders, </w:t>
+      </w:r>
+      <w:r>
+        <w:rPr>
+          <w:rFonts w:ascii="Calibri" w:eastAsia="Calibri" w:hAnsi="Calibri" w:cs="Calibri"/>
+          <w:sz w:val="20"/>
+          <w:szCs w:val="20"/>
+        </w:rPr>
+        <w:t>a</w:t>
+      </w:r>
+      <w:r>
+        <w:rPr>
+          <w:rFonts w:ascii="Calibri" w:eastAsia="Calibri" w:hAnsi="Calibri" w:cs="Calibri"/>
+          <w:sz w:val="20"/>
+          <w:szCs w:val="20"/>
+        </w:rPr>
+        <w:t>ccomplishing</w:t>
+      </w:r>
+      <w:r>
+        <w:rPr>
+          <w:rFonts w:ascii="Calibri" w:eastAsia="Calibri" w:hAnsi="Calibri" w:cs="Calibri"/>
+          <w:sz w:val="20"/>
+          <w:szCs w:val="20"/>
+        </w:rPr>
+        <w:t xml:space="preserve"> a 10% annual savings</w:t>
       </w:r>
     </w:p>
     <w:p>
@@ -1818,36 +1923,96 @@
           <w:sz w:val="20"/>
           <w:szCs w:val="20"/>
         </w:rPr>
-        <w:t>Analyzed options for marketing campaign called "</w:t>
-      </w:r>
-      <w:proofErr w:type="spellStart"/>
-      <w:r>
-        <w:rPr>
-          <w:rFonts w:ascii="Calibri" w:eastAsia="Calibri" w:hAnsi="Calibri" w:cs="Calibri"/>
-          <w:sz w:val="20"/>
-          <w:szCs w:val="20"/>
-        </w:rPr>
-        <w:t>Financiera</w:t>
-      </w:r>
-      <w:proofErr w:type="spellEnd"/>
-      <w:r>
-        <w:rPr>
-          <w:rFonts w:ascii="Calibri" w:eastAsia="Calibri" w:hAnsi="Calibri" w:cs="Calibri"/>
-          <w:sz w:val="20"/>
-          <w:szCs w:val="20"/>
-        </w:rPr>
-        <w:t xml:space="preserve"> Oh!", generating $200k USD of savings per </w:t>
-      </w:r>
-      <w:proofErr w:type="gramStart"/>
-      <w:r>
-        <w:rPr>
-          <w:rFonts w:ascii="Calibri" w:eastAsia="Calibri" w:hAnsi="Calibri" w:cs="Calibri"/>
-          <w:sz w:val="20"/>
-          <w:szCs w:val="20"/>
-        </w:rPr>
-        <w:t>year</w:t>
-      </w:r>
-      <w:proofErr w:type="gramEnd"/>
+        <w:t>I</w:t>
+      </w:r>
+      <w:r>
+        <w:rPr>
+          <w:rFonts w:ascii="Calibri" w:eastAsia="Calibri" w:hAnsi="Calibri" w:cs="Calibri"/>
+          <w:sz w:val="20"/>
+          <w:szCs w:val="20"/>
+        </w:rPr>
+        <w:t>ntegrate</w:t>
+      </w:r>
+      <w:r>
+        <w:rPr>
+          <w:rFonts w:ascii="Calibri" w:eastAsia="Calibri" w:hAnsi="Calibri" w:cs="Calibri"/>
+          <w:sz w:val="20"/>
+          <w:szCs w:val="20"/>
+        </w:rPr>
+        <w:t xml:space="preserve">d and </w:t>
+      </w:r>
+      <w:r>
+        <w:rPr>
+          <w:rFonts w:ascii="Calibri" w:eastAsia="Calibri" w:hAnsi="Calibri" w:cs="Calibri"/>
+          <w:sz w:val="20"/>
+          <w:szCs w:val="20"/>
+        </w:rPr>
+        <w:t>interpreted</w:t>
+      </w:r>
+      <w:r>
+        <w:rPr>
+          <w:rFonts w:ascii="Calibri" w:eastAsia="Calibri" w:hAnsi="Calibri" w:cs="Calibri"/>
+          <w:sz w:val="20"/>
+          <w:szCs w:val="20"/>
+        </w:rPr>
+        <w:t xml:space="preserve"> a</w:t>
+      </w:r>
+      <w:r>
+        <w:rPr>
+          <w:rFonts w:ascii="Calibri" w:eastAsia="Calibri" w:hAnsi="Calibri" w:cs="Calibri"/>
+          <w:sz w:val="20"/>
+          <w:szCs w:val="20"/>
+        </w:rPr>
+        <w:t xml:space="preserve">n </w:t>
+      </w:r>
+      <w:r>
+        <w:rPr>
+          <w:rFonts w:ascii="Calibri" w:eastAsia="Calibri" w:hAnsi="Calibri" w:cs="Calibri"/>
+          <w:sz w:val="20"/>
+          <w:szCs w:val="20"/>
+        </w:rPr>
+        <w:t>SQL</w:t>
+      </w:r>
+      <w:r>
+        <w:rPr>
+          <w:rFonts w:ascii="Calibri" w:eastAsia="Calibri" w:hAnsi="Calibri" w:cs="Calibri"/>
+          <w:sz w:val="20"/>
+          <w:szCs w:val="20"/>
+        </w:rPr>
+        <w:t xml:space="preserve"> </w:t>
+      </w:r>
+      <w:r>
+        <w:rPr>
+          <w:rFonts w:ascii="Calibri" w:eastAsia="Calibri" w:hAnsi="Calibri" w:cs="Calibri"/>
+          <w:sz w:val="20"/>
+          <w:szCs w:val="20"/>
+        </w:rPr>
+        <w:t xml:space="preserve">database with over </w:t>
+      </w:r>
+      <w:r>
+        <w:rPr>
+          <w:rFonts w:ascii="Calibri" w:eastAsia="Calibri" w:hAnsi="Calibri" w:cs="Calibri"/>
+          <w:sz w:val="20"/>
+          <w:szCs w:val="20"/>
+        </w:rPr>
+        <w:t>2</w:t>
+      </w:r>
+      <w:r>
+        <w:rPr>
+          <w:rFonts w:ascii="Calibri" w:eastAsia="Calibri" w:hAnsi="Calibri" w:cs="Calibri"/>
+          <w:sz w:val="20"/>
+          <w:szCs w:val="20"/>
+        </w:rPr>
+        <w:t xml:space="preserve">0k entries </w:t>
+      </w:r>
+      <w:r>
+        <w:rPr>
+          <w:rFonts w:ascii="Calibri" w:eastAsia="Calibri" w:hAnsi="Calibri" w:cs="Calibri"/>
+          <w:sz w:val="20"/>
+          <w:szCs w:val="20"/>
+        </w:rPr>
+        <w:t>related to spending elements</w:t>
+      </w:r>
     </w:p>
     <w:p>
       <w:pPr>
@@ -1869,23 +2034,144 @@
           <w:sz w:val="20"/>
           <w:szCs w:val="20"/>
         </w:rPr>
-        <w:t>Designed</w:t>
-      </w:r>
-      <w:r>
-        <w:rPr>
-          <w:rFonts w:ascii="Calibri" w:eastAsia="Calibri" w:hAnsi="Calibri" w:cs="Calibri"/>
-          <w:sz w:val="20"/>
-          <w:szCs w:val="20"/>
-        </w:rPr>
-        <w:t xml:space="preserve"> monthly high-impact presentations for managers, including metrics of progress and costs</w:t>
-      </w:r>
-      <w:r>
-        <w:rPr>
-          <w:rFonts w:ascii="Calibri" w:eastAsia="Calibri" w:hAnsi="Calibri" w:cs="Calibri"/>
-          <w:sz w:val="20"/>
-          <w:szCs w:val="20"/>
-        </w:rPr>
-        <w:t>.</w:t>
+        <w:t>Built</w:t>
+      </w:r>
+      <w:r>
+        <w:rPr>
+          <w:rFonts w:ascii="Calibri" w:eastAsia="Calibri" w:hAnsi="Calibri" w:cs="Calibri"/>
+          <w:sz w:val="20"/>
+          <w:szCs w:val="20"/>
+        </w:rPr>
+        <w:t xml:space="preserve"> monthly presentations for managers, including metrics of progress and costs </w:t>
+      </w:r>
+    </w:p>
+    <w:p>
+      <w:pPr>
+        <w:spacing w:line="200" w:lineRule="atLeast"/>
+        <w:ind w:left="375"/>
+        <w:rPr>
+          <w:rFonts w:ascii="Calibri" w:eastAsia="Calibri" w:hAnsi="Calibri" w:cs="Calibri"/>
+          <w:sz w:val="14"/>
+          <w:szCs w:val="14"/>
+        </w:rPr>
+      </w:pPr>
+    </w:p>
+    <w:p>
+      <w:pPr>
+        <w:pBdr>
+          <w:bottom w:val="single" w:sz="6" w:space="0" w:color="000000"/>
+        </w:pBdr>
+        <w:spacing w:line="200" w:lineRule="atLeast"/>
+        <w:rPr>
+          <w:rFonts w:ascii="Calibri" w:eastAsia="Calibri" w:hAnsi="Calibri" w:cs="Calibri"/>
+          <w:b/>
+          <w:bCs/>
+          <w:caps/>
+          <w:sz w:val="20"/>
+          <w:szCs w:val="20"/>
+        </w:rPr>
+      </w:pPr>
+      <w:r>
+        <w:rPr>
+          <w:rFonts w:ascii="Calibri" w:eastAsia="Calibri" w:hAnsi="Calibri" w:cs="Calibri"/>
+          <w:b/>
+          <w:bCs/>
+          <w:caps/>
+          <w:sz w:val="20"/>
+          <w:szCs w:val="20"/>
+        </w:rPr>
+        <w:t xml:space="preserve">relevant </w:t>
+      </w:r>
+      <w:r>
+        <w:rPr>
+          <w:rFonts w:ascii="Calibri" w:eastAsia="Calibri" w:hAnsi="Calibri" w:cs="Calibri"/>
+          <w:b/>
+          <w:bCs/>
+          <w:caps/>
+          <w:sz w:val="20"/>
+          <w:szCs w:val="20"/>
+        </w:rPr>
+        <w:t>projects</w:t>
+      </w:r>
+    </w:p>
+    <w:p>
+      <w:pPr>
+        <w:tabs>
+          <w:tab w:val="right" w:pos="10800"/>
+        </w:tabs>
+        <w:rPr>
+          <w:rStyle w:val="fs13fw4"/>
+          <w:rFonts w:ascii="Calibri" w:eastAsia="Calibri" w:hAnsi="Calibri" w:cs="Calibri"/>
+          <w:sz w:val="20"/>
+          <w:szCs w:val="20"/>
+        </w:rPr>
+      </w:pPr>
+      <w:r>
+        <w:rPr>
+          <w:rStyle w:val="fs13fw6overflow-hidden"/>
+          <w:rFonts w:ascii="Calibri" w:eastAsia="Calibri" w:hAnsi="Calibri" w:cs="Calibri"/>
+          <w:b/>
+          <w:bCs/>
+          <w:sz w:val="20"/>
+          <w:szCs w:val="20"/>
+        </w:rPr>
+        <w:t>Development of Machine Learning Algorithms for Photo Correction</w:t>
+      </w:r>
+      <w:r>
+        <w:rPr>
+          <w:rStyle w:val="fs13fw6overflow-hidden"/>
+          <w:rFonts w:ascii="Calibri" w:eastAsia="Calibri" w:hAnsi="Calibri" w:cs="Calibri"/>
+          <w:b/>
+          <w:bCs/>
+          <w:sz w:val="20"/>
+          <w:szCs w:val="20"/>
+        </w:rPr>
+        <w:tab/>
+      </w:r>
+      <w:r>
+        <w:rPr>
+          <w:rStyle w:val="fs13fw4overflow-hidden"/>
+          <w:rFonts w:ascii="Calibri" w:eastAsia="Calibri" w:hAnsi="Calibri" w:cs="Calibri"/>
+          <w:sz w:val="20"/>
+          <w:szCs w:val="20"/>
+        </w:rPr>
+        <w:t xml:space="preserve">August </w:t>
+      </w:r>
+      <w:r>
+        <w:rPr>
+          <w:rStyle w:val="fs13fw4overflow-hidden"/>
+          <w:rFonts w:ascii="Calibri" w:eastAsia="Calibri" w:hAnsi="Calibri" w:cs="Calibri"/>
+          <w:sz w:val="20"/>
+          <w:szCs w:val="20"/>
+        </w:rPr>
+        <w:t>202</w:t>
+      </w:r>
+      <w:r>
+        <w:rPr>
+          <w:rStyle w:val="fs13fw4overflow-hidden"/>
+          <w:rFonts w:ascii="Calibri" w:eastAsia="Calibri" w:hAnsi="Calibri" w:cs="Calibri"/>
+          <w:sz w:val="20"/>
+          <w:szCs w:val="20"/>
+        </w:rPr>
+        <w:t>4</w:t>
+      </w:r>
+      <w:r>
+        <w:rPr>
+          <w:rStyle w:val="fs13fw4overflow-hidden"/>
+          <w:rFonts w:ascii="Calibri" w:eastAsia="Calibri" w:hAnsi="Calibri" w:cs="Calibri"/>
+          <w:sz w:val="20"/>
+          <w:szCs w:val="20"/>
+        </w:rPr>
+        <w:t>-</w:t>
+      </w:r>
+      <w:r>
+        <w:rPr>
+          <w:rStyle w:val="fs13fw4overflow-hidden"/>
+          <w:rFonts w:ascii="Calibri" w:eastAsia="Calibri" w:hAnsi="Calibri" w:cs="Calibri"/>
+          <w:sz w:val="20"/>
+          <w:szCs w:val="20"/>
+        </w:rPr>
+        <w:t>Present</w:t>
       </w:r>
     </w:p>
     <w:p>
@@ -1908,112 +2194,251 @@
           <w:sz w:val="20"/>
           <w:szCs w:val="20"/>
         </w:rPr>
-        <w:t xml:space="preserve">Engaged </w:t>
-      </w:r>
-      <w:r>
-        <w:rPr>
-          <w:rFonts w:ascii="Calibri" w:eastAsia="Calibri" w:hAnsi="Calibri" w:cs="Calibri"/>
-          <w:sz w:val="20"/>
-          <w:szCs w:val="20"/>
-        </w:rPr>
-        <w:t xml:space="preserve">with a cross-functional team of </w:t>
-      </w:r>
-      <w:r>
-        <w:rPr>
-          <w:rFonts w:ascii="Calibri" w:eastAsia="Calibri" w:hAnsi="Calibri" w:cs="Calibri"/>
-          <w:sz w:val="20"/>
-          <w:szCs w:val="20"/>
-        </w:rPr>
-        <w:t xml:space="preserve">over 6 stakeholders within the customer company, </w:t>
-      </w:r>
-      <w:r>
-        <w:rPr>
-          <w:rFonts w:ascii="Calibri" w:eastAsia="Calibri" w:hAnsi="Calibri" w:cs="Calibri"/>
-          <w:sz w:val="20"/>
-          <w:szCs w:val="20"/>
-        </w:rPr>
-        <w:t>resulting in more</w:t>
-      </w:r>
-      <w:r>
-        <w:rPr>
-          <w:rFonts w:ascii="Calibri" w:eastAsia="Calibri" w:hAnsi="Calibri" w:cs="Calibri"/>
-          <w:sz w:val="20"/>
-          <w:szCs w:val="20"/>
-        </w:rPr>
-        <w:t xml:space="preserve"> accurate </w:t>
-      </w:r>
-      <w:proofErr w:type="gramStart"/>
-      <w:r>
-        <w:rPr>
-          <w:rFonts w:ascii="Calibri" w:eastAsia="Calibri" w:hAnsi="Calibri" w:cs="Calibri"/>
-          <w:sz w:val="20"/>
-          <w:szCs w:val="20"/>
-        </w:rPr>
-        <w:t>solutions</w:t>
-      </w:r>
-      <w:proofErr w:type="gramEnd"/>
-    </w:p>
-    <w:p>
-      <w:pPr>
-        <w:spacing w:line="200" w:lineRule="atLeast"/>
-        <w:ind w:left="375"/>
-        <w:rPr>
-          <w:rFonts w:ascii="Calibri" w:eastAsia="Calibri" w:hAnsi="Calibri" w:cs="Calibri"/>
-          <w:sz w:val="14"/>
-          <w:szCs w:val="14"/>
-        </w:rPr>
-      </w:pPr>
-    </w:p>
-    <w:p>
-      <w:pPr>
-        <w:pBdr>
-          <w:bottom w:val="single" w:sz="6" w:space="0" w:color="000000"/>
-        </w:pBdr>
-        <w:spacing w:line="200" w:lineRule="atLeast"/>
-        <w:rPr>
+        <w:t>Implemented U-Net Neural Networks and image processing technique</w:t>
+      </w:r>
+      <w:r>
+        <w:rPr>
+          <w:rFonts w:ascii="Calibri" w:eastAsia="Calibri" w:hAnsi="Calibri" w:cs="Calibri"/>
+          <w:sz w:val="20"/>
+          <w:szCs w:val="20"/>
+        </w:rPr>
+        <w:t>s to correct blurry photos using Python and TensorFlow</w:t>
+      </w:r>
+    </w:p>
+    <w:p>
+      <w:pPr>
+        <w:numPr>
+          <w:ilvl w:val="0"/>
+          <w:numId w:val="6"/>
+        </w:numPr>
+        <w:spacing w:after="120" w:line="200" w:lineRule="atLeast"/>
+        <w:ind w:left="375" w:hanging="389"/>
+        <w:rPr>
+          <w:rFonts w:ascii="Calibri" w:eastAsia="Calibri" w:hAnsi="Calibri" w:cs="Calibri"/>
+          <w:sz w:val="20"/>
+          <w:szCs w:val="20"/>
+        </w:rPr>
+      </w:pPr>
+      <w:r>
+        <w:rPr>
+          <w:rFonts w:ascii="Calibri" w:eastAsia="Calibri" w:hAnsi="Calibri" w:cs="Calibri"/>
+          <w:sz w:val="20"/>
+          <w:szCs w:val="20"/>
+        </w:rPr>
+        <w:t>Enhances</w:t>
+      </w:r>
+      <w:r>
+        <w:rPr>
+          <w:rFonts w:ascii="Calibri" w:eastAsia="Calibri" w:hAnsi="Calibri" w:cs="Calibri"/>
+          <w:sz w:val="20"/>
+          <w:szCs w:val="20"/>
+        </w:rPr>
+        <w:t xml:space="preserve"> image </w:t>
+      </w:r>
+      <w:r>
+        <w:rPr>
+          <w:rFonts w:ascii="Calibri" w:eastAsia="Calibri" w:hAnsi="Calibri" w:cs="Calibri"/>
+          <w:sz w:val="20"/>
+          <w:szCs w:val="20"/>
+        </w:rPr>
+        <w:t>clarity</w:t>
+      </w:r>
+      <w:r>
+        <w:rPr>
+          <w:rFonts w:ascii="Calibri" w:eastAsia="Calibri" w:hAnsi="Calibri" w:cs="Calibri"/>
+          <w:sz w:val="20"/>
+          <w:szCs w:val="20"/>
+        </w:rPr>
+        <w:t xml:space="preserve"> with potential applications in digital photography and image analysis </w:t>
+      </w:r>
+    </w:p>
+    <w:p>
+      <w:pPr>
+        <w:tabs>
+          <w:tab w:val="right" w:pos="10800"/>
+        </w:tabs>
+        <w:rPr>
+          <w:rStyle w:val="fs13fw4"/>
+          <w:rFonts w:ascii="Calibri" w:eastAsia="Calibri" w:hAnsi="Calibri" w:cs="Calibri"/>
+          <w:sz w:val="20"/>
+          <w:szCs w:val="20"/>
+        </w:rPr>
+      </w:pPr>
+      <w:r>
+        <w:rPr>
+          <w:rStyle w:val="fs13fw6overflow-hidden"/>
           <w:rFonts w:ascii="Calibri" w:eastAsia="Calibri" w:hAnsi="Calibri" w:cs="Calibri"/>
           <w:b/>
           <w:bCs/>
-          <w:caps/>
-          <w:sz w:val="20"/>
-          <w:szCs w:val="20"/>
-        </w:rPr>
-      </w:pPr>
-      <w:r>
-        <w:rPr>
+          <w:sz w:val="20"/>
+          <w:szCs w:val="20"/>
+        </w:rPr>
+        <w:t>CV and Cover Letter Tailoring</w:t>
+      </w:r>
+      <w:r>
+        <w:rPr>
+          <w:rStyle w:val="fs13fw6overflow-hidden"/>
           <w:rFonts w:ascii="Calibri" w:eastAsia="Calibri" w:hAnsi="Calibri" w:cs="Calibri"/>
           <w:b/>
           <w:bCs/>
-          <w:caps/>
-          <w:sz w:val="20"/>
-          <w:szCs w:val="20"/>
-        </w:rPr>
-        <w:t xml:space="preserve">relevant </w:t>
-      </w:r>
-      <w:r>
-        <w:rPr>
+          <w:sz w:val="20"/>
+          <w:szCs w:val="20"/>
+        </w:rPr>
+        <w:tab/>
+      </w:r>
+      <w:r>
+        <w:rPr>
+          <w:rStyle w:val="fs13fw4overflow-hidden"/>
+          <w:rFonts w:ascii="Calibri" w:eastAsia="Calibri" w:hAnsi="Calibri" w:cs="Calibri"/>
+          <w:sz w:val="20"/>
+          <w:szCs w:val="20"/>
+        </w:rPr>
+        <w:t>June 2024-</w:t>
+      </w:r>
+      <w:r>
+        <w:rPr>
+          <w:rStyle w:val="fs13fw4overflow-hidden"/>
+          <w:rFonts w:ascii="Calibri" w:eastAsia="Calibri" w:hAnsi="Calibri" w:cs="Calibri"/>
+          <w:sz w:val="20"/>
+          <w:szCs w:val="20"/>
+        </w:rPr>
+        <w:t xml:space="preserve"> </w:t>
+      </w:r>
+      <w:r>
+        <w:rPr>
+          <w:rStyle w:val="fs13fw4overflow-hidden"/>
+          <w:rFonts w:ascii="Calibri" w:eastAsia="Calibri" w:hAnsi="Calibri" w:cs="Calibri"/>
+          <w:sz w:val="20"/>
+          <w:szCs w:val="20"/>
+        </w:rPr>
+        <w:t>August 2024</w:t>
+      </w:r>
+    </w:p>
+    <w:p>
+      <w:pPr>
+        <w:numPr>
+          <w:ilvl w:val="0"/>
+          <w:numId w:val="6"/>
+        </w:numPr>
+        <w:spacing w:line="200" w:lineRule="atLeast"/>
+        <w:ind w:left="375" w:hanging="385"/>
+        <w:rPr>
+          <w:rFonts w:ascii="Calibri" w:eastAsia="Calibri" w:hAnsi="Calibri" w:cs="Calibri"/>
+          <w:sz w:val="20"/>
+          <w:szCs w:val="20"/>
+        </w:rPr>
+      </w:pPr>
+      <w:r>
+        <w:rPr>
+          <w:rFonts w:ascii="Calibri" w:eastAsia="Calibri" w:hAnsi="Calibri" w:cs="Calibri"/>
+          <w:sz w:val="20"/>
+          <w:szCs w:val="20"/>
+        </w:rPr>
+        <w:t>Leveraged</w:t>
+      </w:r>
+      <w:r>
+        <w:rPr>
+          <w:rFonts w:ascii="Calibri" w:eastAsia="Calibri" w:hAnsi="Calibri" w:cs="Calibri"/>
+          <w:sz w:val="20"/>
+          <w:szCs w:val="20"/>
+        </w:rPr>
+        <w:t xml:space="preserve"> NLTK library for Python to extract rel</w:t>
+      </w:r>
+      <w:r>
+        <w:rPr>
+          <w:rFonts w:ascii="Calibri" w:eastAsia="Calibri" w:hAnsi="Calibri" w:cs="Calibri"/>
+          <w:sz w:val="20"/>
+          <w:szCs w:val="20"/>
+        </w:rPr>
+        <w:t>evant action verbs, skills and competences</w:t>
+      </w:r>
+      <w:r>
+        <w:rPr>
+          <w:rFonts w:ascii="Calibri" w:eastAsia="Calibri" w:hAnsi="Calibri" w:cs="Calibri"/>
+          <w:sz w:val="20"/>
+          <w:szCs w:val="20"/>
+        </w:rPr>
+        <w:t xml:space="preserve"> from </w:t>
+      </w:r>
+      <w:r>
+        <w:rPr>
+          <w:rFonts w:ascii="Calibri" w:eastAsia="Calibri" w:hAnsi="Calibri" w:cs="Calibri"/>
+          <w:sz w:val="20"/>
+          <w:szCs w:val="20"/>
+        </w:rPr>
+        <w:t>job offers</w:t>
+      </w:r>
+    </w:p>
+    <w:p>
+      <w:pPr>
+        <w:numPr>
+          <w:ilvl w:val="0"/>
+          <w:numId w:val="6"/>
+        </w:numPr>
+        <w:spacing w:after="120" w:line="200" w:lineRule="atLeast"/>
+        <w:ind w:left="375" w:hanging="389"/>
+        <w:rPr>
+          <w:rFonts w:ascii="Calibri" w:eastAsia="Calibri" w:hAnsi="Calibri" w:cs="Calibri"/>
+          <w:sz w:val="20"/>
+          <w:szCs w:val="20"/>
+        </w:rPr>
+      </w:pPr>
+      <w:r>
+        <w:rPr>
+          <w:rFonts w:ascii="Calibri" w:eastAsia="Calibri" w:hAnsi="Calibri" w:cs="Calibri"/>
+          <w:sz w:val="20"/>
+          <w:szCs w:val="20"/>
+        </w:rPr>
+        <w:t>Formulated</w:t>
+      </w:r>
+      <w:r>
+        <w:rPr>
+          <w:rFonts w:ascii="Calibri" w:eastAsia="Calibri" w:hAnsi="Calibri" w:cs="Calibri"/>
+          <w:sz w:val="20"/>
+          <w:szCs w:val="20"/>
+        </w:rPr>
+        <w:t xml:space="preserve"> a pipeline to </w:t>
+      </w:r>
+      <w:r>
+        <w:rPr>
+          <w:rFonts w:ascii="Calibri" w:eastAsia="Calibri" w:hAnsi="Calibri" w:cs="Calibri"/>
+          <w:sz w:val="20"/>
+          <w:szCs w:val="20"/>
+        </w:rPr>
+        <w:t xml:space="preserve">output a </w:t>
+      </w:r>
+      <w:r>
+        <w:rPr>
+          <w:rFonts w:ascii="Calibri" w:eastAsia="Calibri" w:hAnsi="Calibri" w:cs="Calibri"/>
+          <w:sz w:val="20"/>
+          <w:szCs w:val="20"/>
+        </w:rPr>
+        <w:t>tailored CV and Cover Letters from extracted information</w:t>
+      </w:r>
+    </w:p>
+    <w:p>
+      <w:pPr>
+        <w:tabs>
+          <w:tab w:val="right" w:pos="10800"/>
+        </w:tabs>
+        <w:rPr>
+          <w:rStyle w:val="fs13fw4overflow-hidden"/>
+          <w:rFonts w:ascii="Calibri" w:eastAsia="Calibri" w:hAnsi="Calibri" w:cs="Calibri"/>
+          <w:sz w:val="20"/>
+          <w:szCs w:val="20"/>
+        </w:rPr>
+      </w:pPr>
+      <w:r>
+        <w:rPr>
+          <w:rStyle w:val="fs13fw6overflow-hidden"/>
           <w:rFonts w:ascii="Calibri" w:eastAsia="Calibri" w:hAnsi="Calibri" w:cs="Calibri"/>
           <w:b/>
           <w:bCs/>
-          <w:caps/>
-          <w:sz w:val="20"/>
-          <w:szCs w:val="20"/>
-        </w:rPr>
-        <w:t>projects</w:t>
-      </w:r>
-    </w:p>
-    <w:p>
-      <w:pPr>
-        <w:tabs>
-          <w:tab w:val="right" w:pos="10800"/>
-        </w:tabs>
-        <w:rPr>
-          <w:rStyle w:val="fs13fw4"/>
-          <w:rFonts w:ascii="Calibri" w:eastAsia="Calibri" w:hAnsi="Calibri" w:cs="Calibri"/>
-          <w:sz w:val="20"/>
-          <w:szCs w:val="20"/>
-        </w:rPr>
-      </w:pPr>
+          <w:sz w:val="20"/>
+          <w:szCs w:val="20"/>
+        </w:rPr>
+        <w:t>Spotify: Playlist Creation and of Personal Visual</w:t>
+      </w:r>
       <w:r>
         <w:rPr>
           <w:rStyle w:val="fs13fw6overflow-hidden"/>
@@ -2023,7 +2448,7 @@
           <w:sz w:val="20"/>
           <w:szCs w:val="20"/>
         </w:rPr>
-        <w:t>Development of Machine Learning Algorithms for Photo Correction</w:t>
+        <w:t>izations</w:t>
       </w:r>
       <w:r>
         <w:rPr>
@@ -2043,7 +2468,7 @@
           <w:sz w:val="20"/>
           <w:szCs w:val="20"/>
         </w:rPr>
-        <w:t>April</w:t>
+        <w:t>April 2024-</w:t>
       </w:r>
       <w:r>
         <w:rPr>
@@ -2052,7 +2477,7 @@
           <w:sz w:val="20"/>
           <w:szCs w:val="20"/>
         </w:rPr>
-        <w:t xml:space="preserve"> 202</w:t>
+        <w:t>July</w:t>
       </w:r>
       <w:r>
         <w:rPr>
@@ -2061,32 +2486,17 @@
           <w:sz w:val="20"/>
           <w:szCs w:val="20"/>
         </w:rPr>
-        <w:t>4</w:t>
-      </w:r>
-      <w:r>
-        <w:rPr>
-          <w:rStyle w:val="fs13fw4overflow-hidden"/>
-          <w:rFonts w:ascii="Calibri" w:eastAsia="Calibri" w:hAnsi="Calibri" w:cs="Calibri"/>
-          <w:sz w:val="20"/>
-          <w:szCs w:val="20"/>
-        </w:rPr>
-        <w:t>-</w:t>
-      </w:r>
-      <w:r>
-        <w:rPr>
-          <w:rStyle w:val="fs13fw4overflow-hidden"/>
-          <w:rFonts w:ascii="Calibri" w:eastAsia="Calibri" w:hAnsi="Calibri" w:cs="Calibri"/>
-          <w:sz w:val="20"/>
-          <w:szCs w:val="20"/>
-        </w:rPr>
-        <w:t>Ongoing</w:t>
-      </w:r>
-    </w:p>
-    <w:p>
-      <w:pPr>
-        <w:tabs>
-          <w:tab w:val="right" w:pos="10800"/>
-        </w:tabs>
+        <w:t xml:space="preserve"> 2024</w:t>
+      </w:r>
+    </w:p>
+    <w:p>
+      <w:pPr>
+        <w:numPr>
+          <w:ilvl w:val="0"/>
+          <w:numId w:val="6"/>
+        </w:numPr>
+        <w:spacing w:line="200" w:lineRule="atLeast"/>
+        <w:ind w:left="375" w:hanging="385"/>
         <w:jc w:val="both"/>
         <w:rPr>
           <w:rFonts w:ascii="Calibri" w:eastAsia="Calibri" w:hAnsi="Calibri" w:cs="Calibri"/>
@@ -2100,7 +2510,103 @@
           <w:sz w:val="20"/>
           <w:szCs w:val="20"/>
         </w:rPr>
-        <w:t>Engaged in developing machine learning algorithms to correct blurry photos, using advanced image processing techniques and neural networks with Python and TensorFlow. The project aims to enhance image clarity and detail significantly, with potential applications in digital photography and image analysis.</w:t>
+        <w:t>Achieved automatic playlist creation using the Spotify API and K-Means Clustering in Python Scikit-learn</w:t>
+      </w:r>
+    </w:p>
+    <w:p>
+      <w:pPr>
+        <w:numPr>
+          <w:ilvl w:val="0"/>
+          <w:numId w:val="6"/>
+        </w:numPr>
+        <w:spacing w:after="120" w:line="200" w:lineRule="atLeast"/>
+        <w:ind w:left="375" w:hanging="389"/>
+        <w:jc w:val="both"/>
+        <w:rPr>
+          <w:rFonts w:ascii="Calibri" w:eastAsia="Calibri" w:hAnsi="Calibri" w:cs="Calibri"/>
+          <w:sz w:val="20"/>
+          <w:szCs w:val="20"/>
+        </w:rPr>
+      </w:pPr>
+      <w:r>
+        <w:rPr>
+          <w:rFonts w:ascii="Calibri" w:eastAsia="Calibri" w:hAnsi="Calibri" w:cs="Calibri"/>
+          <w:sz w:val="20"/>
+          <w:szCs w:val="20"/>
+        </w:rPr>
+        <w:t>Created</w:t>
+      </w:r>
+      <w:r>
+        <w:rPr>
+          <w:rFonts w:ascii="Calibri" w:eastAsia="Calibri" w:hAnsi="Calibri" w:cs="Calibri"/>
+          <w:sz w:val="20"/>
+          <w:szCs w:val="20"/>
+        </w:rPr>
+        <w:t xml:space="preserve"> a personalized “Spotify Wrapped” utilizing </w:t>
+      </w:r>
+      <w:r>
+        <w:rPr>
+          <w:rFonts w:ascii="Calibri" w:eastAsia="Calibri" w:hAnsi="Calibri" w:cs="Calibri"/>
+          <w:sz w:val="20"/>
+          <w:szCs w:val="20"/>
+        </w:rPr>
+        <w:t>interactive heat</w:t>
+      </w:r>
+      <w:r>
+        <w:rPr>
+          <w:rFonts w:ascii="Calibri" w:eastAsia="Calibri" w:hAnsi="Calibri" w:cs="Calibri"/>
+          <w:sz w:val="20"/>
+          <w:szCs w:val="20"/>
+        </w:rPr>
+        <w:t xml:space="preserve"> </w:t>
+      </w:r>
+      <w:r>
+        <w:rPr>
+          <w:rFonts w:ascii="Calibri" w:eastAsia="Calibri" w:hAnsi="Calibri" w:cs="Calibri"/>
+          <w:sz w:val="20"/>
+          <w:szCs w:val="20"/>
+        </w:rPr>
+        <w:t>maps, pie charts and scatter</w:t>
+      </w:r>
+      <w:r>
+        <w:rPr>
+          <w:rFonts w:ascii="Calibri" w:eastAsia="Calibri" w:hAnsi="Calibri" w:cs="Calibri"/>
+          <w:sz w:val="20"/>
+          <w:szCs w:val="20"/>
+        </w:rPr>
+        <w:t xml:space="preserve"> </w:t>
+      </w:r>
+      <w:r>
+        <w:rPr>
+          <w:rFonts w:ascii="Calibri" w:eastAsia="Calibri" w:hAnsi="Calibri" w:cs="Calibri"/>
+          <w:sz w:val="20"/>
+          <w:szCs w:val="20"/>
+        </w:rPr>
+        <w:t>plots</w:t>
+      </w:r>
+      <w:r>
+        <w:rPr>
+          <w:rFonts w:ascii="Calibri" w:eastAsia="Calibri" w:hAnsi="Calibri" w:cs="Calibri"/>
+          <w:sz w:val="20"/>
+          <w:szCs w:val="20"/>
+        </w:rPr>
+        <w:t xml:space="preserve"> to track </w:t>
+      </w:r>
+      <w:r>
+        <w:rPr>
+          <w:rFonts w:ascii="Calibri" w:eastAsia="Calibri" w:hAnsi="Calibri" w:cs="Calibri"/>
+          <w:sz w:val="20"/>
+          <w:szCs w:val="20"/>
+        </w:rPr>
+        <w:t xml:space="preserve">user </w:t>
+      </w:r>
+      <w:r>
+        <w:rPr>
+          <w:rFonts w:ascii="Calibri" w:eastAsia="Calibri" w:hAnsi="Calibri" w:cs="Calibri"/>
+          <w:sz w:val="20"/>
+          <w:szCs w:val="20"/>
+        </w:rPr>
+        <w:t xml:space="preserve">preferences </w:t>
       </w:r>
     </w:p>
     <w:p>
@@ -2142,7 +2648,7 @@
           <w:sz w:val="20"/>
           <w:szCs w:val="20"/>
         </w:rPr>
-        <w:t>March</w:t>
+        <w:t>February</w:t>
       </w:r>
       <w:r>
         <w:rPr>
@@ -2201,7 +2707,12 @@
     </w:p>
     <w:p>
       <w:pPr>
+        <w:numPr>
+          <w:ilvl w:val="0"/>
+          <w:numId w:val="6"/>
+        </w:numPr>
         <w:spacing w:line="200" w:lineRule="atLeast"/>
+        <w:ind w:left="375" w:hanging="385"/>
         <w:jc w:val="both"/>
         <w:rPr>
           <w:rFonts w:ascii="Calibri" w:eastAsia="Calibri" w:hAnsi="Calibri" w:cs="Calibri"/>
@@ -2215,23 +2726,47 @@
           <w:sz w:val="20"/>
           <w:szCs w:val="20"/>
         </w:rPr>
-        <w:t>Designed and implemented an interactive web visualization for a dataset containing reports of Bigfoot sightings across</w:t>
-      </w:r>
-      <w:r>
-        <w:rPr>
-          <w:rFonts w:ascii="Calibri" w:eastAsia="Calibri" w:hAnsi="Calibri" w:cs="Calibri"/>
-          <w:sz w:val="20"/>
-          <w:szCs w:val="20"/>
-        </w:rPr>
-        <w:t xml:space="preserve"> the United States</w:t>
-      </w:r>
-      <w:r>
-        <w:rPr>
-          <w:rFonts w:ascii="Calibri" w:eastAsia="Calibri" w:hAnsi="Calibri" w:cs="Calibri"/>
-          <w:sz w:val="20"/>
-          <w:szCs w:val="20"/>
-        </w:rPr>
-        <w:t>. Utilized D3.js to create dynamic, user-friendly visualizations that allow users to explore trends and patterns based on geographical and temporal data.</w:t>
+        <w:t xml:space="preserve">Collaborated with a team of four to </w:t>
+      </w:r>
+      <w:r>
+        <w:rPr>
+          <w:rFonts w:ascii="Calibri" w:eastAsia="Calibri" w:hAnsi="Calibri" w:cs="Calibri"/>
+          <w:sz w:val="20"/>
+          <w:szCs w:val="20"/>
+        </w:rPr>
+        <w:t>devise</w:t>
+      </w:r>
+      <w:r>
+        <w:rPr>
+          <w:rFonts w:ascii="Calibri" w:eastAsia="Calibri" w:hAnsi="Calibri" w:cs="Calibri"/>
+          <w:sz w:val="20"/>
+          <w:szCs w:val="20"/>
+        </w:rPr>
+        <w:t xml:space="preserve"> interactive visualizations for the Big Foot Sightings dataset using D3.js, illustrating patterns in time and space.</w:t>
+      </w:r>
+    </w:p>
+    <w:p>
+      <w:pPr>
+        <w:numPr>
+          <w:ilvl w:val="0"/>
+          <w:numId w:val="6"/>
+        </w:numPr>
+        <w:spacing w:line="200" w:lineRule="atLeast"/>
+        <w:ind w:left="375" w:hanging="385"/>
+        <w:jc w:val="both"/>
+        <w:rPr>
+          <w:rFonts w:ascii="Calibri" w:eastAsia="Calibri" w:hAnsi="Calibri" w:cs="Calibri"/>
+          <w:sz w:val="20"/>
+          <w:szCs w:val="20"/>
+        </w:rPr>
+      </w:pPr>
+      <w:r>
+        <w:rPr>
+          <w:rFonts w:ascii="Calibri" w:eastAsia="Calibri" w:hAnsi="Calibri" w:cs="Calibri"/>
+          <w:sz w:val="20"/>
+          <w:szCs w:val="20"/>
+        </w:rPr>
+        <w:t>Utilized</w:t>
       </w:r>
       <w:r>
         <w:rPr>
@@ -2247,7 +2782,7 @@
           <w:sz w:val="20"/>
           <w:szCs w:val="20"/>
         </w:rPr>
-        <w:t xml:space="preserve">Enhanced data exploration with </w:t>
+        <w:t xml:space="preserve">Python packages like </w:t>
       </w:r>
       <w:proofErr w:type="spellStart"/>
       <w:r>
@@ -2283,12 +2818,20 @@
           <w:sz w:val="20"/>
           <w:szCs w:val="20"/>
         </w:rPr>
-        <w:t xml:space="preserve"> for parsing geographical data. Applied clustering techniques to identify patterns and trends based on geographical and temporal data.</w:t>
+        <w:t xml:space="preserve"> for geographical data</w:t>
+      </w:r>
+      <w:r>
+        <w:rPr>
+          <w:rFonts w:ascii="Calibri" w:eastAsia="Calibri" w:hAnsi="Calibri" w:cs="Calibri"/>
+          <w:sz w:val="20"/>
+          <w:szCs w:val="20"/>
+        </w:rPr>
+        <w:t xml:space="preserve"> parsing</w:t>
       </w:r>
     </w:p>
     <w:sectPr>
       <w:pgSz w:w="12225" w:h="15810"/>
-      <w:pgMar w:top="719" w:right="719" w:bottom="719" w:left="719" w:header="708" w:footer="708" w:gutter="0"/>
+      <w:pgMar w:top="576" w:right="720" w:bottom="432" w:left="720" w:header="706" w:footer="706" w:gutter="0"/>
       <w:cols w:space="708"/>
     </w:sectPr>
   </w:body>
@@ -2296,7 +2839,7 @@
 </file>
 
 <file path=word/numbering.xml><?xml version="1.0" encoding="utf-8"?>
-<w:numbering xmlns:wpc="http://schemas.microsoft.com/office/word/2010/wordprocessingCanvas" xmlns:cx="http://schemas.microsoft.com/office/drawing/2014/chartex" xmlns:cx1="http://schemas.microsoft.com/office/drawing/2015/9/8/chartex" xmlns:cx2="http://schemas.microsoft.com/office/drawing/2015/10/21/chartex" xmlns:cx3="http://schemas.microsoft.com/office/drawing/2016/5/9/chartex" xmlns:cx4="http://schemas.microsoft.com/office/drawing/2016/5/10/chartex" xmlns:cx5="http://schemas.microsoft.com/office/drawing/2016/5/11/chartex" xmlns:cx6="http://schemas.microsoft.com/office/drawing/2016/5/12/chartex" xmlns:cx7="http://schemas.microsoft.com/office/drawing/2016/5/13/chartex" xmlns:cx8="http://schemas.microsoft.com/office/drawing/2016/5/14/chartex" xmlns:mc="http://schemas.openxmlformats.org/markup-compatibility/2006" xmlns:aink="http://schemas.microsoft.com/office/drawing/2016/ink" xmlns:am3d="http://schemas.microsoft.com/office/drawing/2017/model3d" xmlns:o="urn:schemas-microsoft-com:office:office" xmlns:oel="http://schemas.microsoft.com/office/2019/extlst" xmlns:r="http://schemas.openxmlformats.org/officeDocument/2006/relationships" xmlns:m="http://schemas.openxmlformats.org/officeDocument/2006/math" xmlns:v="urn:schemas-microsoft-com:vml" xmlns:wp14="http://schemas.microsoft.com/office/word/2010/wordprocessingDrawing" xmlns:wp="http://schemas.openxmlformats.org/drawingml/2006/wordprocessingDrawing" xmlns:w10="urn:schemas-microsoft-com:office:word" xmlns:w="http://schemas.openxmlformats.org/wordprocessingml/2006/main" xmlns:w14="http://schemas.microsoft.com/office/word/2010/wordml" xmlns:w15="http://schemas.microsoft.com/office/word/2012/wordml" xmlns:w16cex="http://schemas.microsoft.com/office/word/2018/wordml/cex" xmlns:w16cid="http://schemas.microsoft.com/office/word/2016/wordml/cid" xmlns:w16="http://schemas.microsoft.com/office/word/2018/wordml" xmlns:w16sdtdh="http://schemas.microsoft.com/office/word/2020/wordml/sdtdatahash" xmlns:w16se="http://schemas.microsoft.com/office/word/2015/wordml/symex" xmlns:wpg="http://schemas.microsoft.com/office/word/2010/wordprocessingGroup" xmlns:wpi="http://schemas.microsoft.com/office/word/2010/wordprocessingInk" xmlns:wne="http://schemas.microsoft.com/office/word/2006/wordml" xmlns:wps="http://schemas.microsoft.com/office/word/2010/wordprocessingShape" mc:Ignorable="w14 w15 w16se w16cid w16 w16cex w16sdtdh wp14">
+<w:numbering xmlns:wpc="http://schemas.microsoft.com/office/word/2010/wordprocessingCanvas" xmlns:cx="http://schemas.microsoft.com/office/drawing/2014/chartex" xmlns:cx1="http://schemas.microsoft.com/office/drawing/2015/9/8/chartex" xmlns:cx2="http://schemas.microsoft.com/office/drawing/2015/10/21/chartex" xmlns:cx3="http://schemas.microsoft.com/office/drawing/2016/5/9/chartex" xmlns:cx4="http://schemas.microsoft.com/office/drawing/2016/5/10/chartex" xmlns:cx5="http://schemas.microsoft.com/office/drawing/2016/5/11/chartex" xmlns:cx6="http://schemas.microsoft.com/office/drawing/2016/5/12/chartex" xmlns:cx7="http://schemas.microsoft.com/office/drawing/2016/5/13/chartex" xmlns:cx8="http://schemas.microsoft.com/office/drawing/2016/5/14/chartex" xmlns:mc="http://schemas.openxmlformats.org/markup-compatibility/2006" xmlns:aink="http://schemas.microsoft.com/office/drawing/2016/ink" xmlns:am3d="http://schemas.microsoft.com/office/drawing/2017/model3d" xmlns:o="urn:schemas-microsoft-com:office:office" xmlns:oel="http://schemas.microsoft.com/office/2019/extlst" xmlns:r="http://schemas.openxmlformats.org/officeDocument/2006/relationships" xmlns:m="http://schemas.openxmlformats.org/officeDocument/2006/math" xmlns:v="urn:schemas-microsoft-com:vml" xmlns:wp14="http://schemas.microsoft.com/office/word/2010/wordprocessingDrawing" xmlns:wp="http://schemas.openxmlformats.org/drawingml/2006/wordprocessingDrawing" xmlns:w10="urn:schemas-microsoft-com:office:word" xmlns:w="http://schemas.openxmlformats.org/wordprocessingml/2006/main" xmlns:w14="http://schemas.microsoft.com/office/word/2010/wordml" xmlns:w15="http://schemas.microsoft.com/office/word/2012/wordml" xmlns:w16cex="http://schemas.microsoft.com/office/word/2018/wordml/cex" xmlns:w16cid="http://schemas.microsoft.com/office/word/2016/wordml/cid" xmlns:w16="http://schemas.microsoft.com/office/word/2018/wordml" xmlns:w16du="http://schemas.microsoft.com/office/word/2023/wordml/word16du" xmlns:w16sdtdh="http://schemas.microsoft.com/office/word/2020/wordml/sdtdatahash" xmlns:w16se="http://schemas.microsoft.com/office/word/2015/wordml/symex" xmlns:wpg="http://schemas.microsoft.com/office/word/2010/wordprocessingGroup" xmlns:wpi="http://schemas.microsoft.com/office/word/2010/wordprocessingInk" xmlns:wne="http://schemas.microsoft.com/office/word/2006/wordml" xmlns:wps="http://schemas.microsoft.com/office/word/2010/wordprocessingShape" mc:Ignorable="w14 w15 w16se w16cid w16 w16cex w16sdtdh w16du wp14">
   <w:abstractNum w:abstractNumId="0" w15:restartNumberingAfterBreak="0">
     <w:nsid w:val="00000001"/>
     <w:multiLevelType w:val="hybridMultilevel"/>
@@ -3421,7 +3964,7 @@
 </file>
 
 <file path=word/styles.xml><?xml version="1.0" encoding="utf-8"?>
-<w:styles xmlns:mc="http://schemas.openxmlformats.org/markup-compatibility/2006" xmlns:r="http://schemas.openxmlformats.org/officeDocument/2006/relationships" xmlns:w="http://schemas.openxmlformats.org/wordprocessingml/2006/main" xmlns:w14="http://schemas.microsoft.com/office/word/2010/wordml" xmlns:w15="http://schemas.microsoft.com/office/word/2012/wordml" xmlns:w16cex="http://schemas.microsoft.com/office/word/2018/wordml/cex" xmlns:w16cid="http://schemas.microsoft.com/office/word/2016/wordml/cid" xmlns:w16="http://schemas.microsoft.com/office/word/2018/wordml" xmlns:w16sdtdh="http://schemas.microsoft.com/office/word/2020/wordml/sdtdatahash" xmlns:w16se="http://schemas.microsoft.com/office/word/2015/wordml/symex" mc:Ignorable="w14 w15 w16se w16cid w16 w16cex w16sdtdh">
+<w:styles xmlns:mc="http://schemas.openxmlformats.org/markup-compatibility/2006" xmlns:r="http://schemas.openxmlformats.org/officeDocument/2006/relationships" xmlns:w="http://schemas.openxmlformats.org/wordprocessingml/2006/main" xmlns:w14="http://schemas.microsoft.com/office/word/2010/wordml" xmlns:w15="http://schemas.microsoft.com/office/word/2012/wordml" xmlns:w16cex="http://schemas.microsoft.com/office/word/2018/wordml/cex" xmlns:w16cid="http://schemas.microsoft.com/office/word/2016/wordml/cid" xmlns:w16="http://schemas.microsoft.com/office/word/2018/wordml" xmlns:w16du="http://schemas.microsoft.com/office/word/2023/wordml/word16du" xmlns:w16sdtdh="http://schemas.microsoft.com/office/word/2020/wordml/sdtdatahash" xmlns:w16se="http://schemas.microsoft.com/office/word/2015/wordml/symex" mc:Ignorable="w14 w15 w16se w16cid w16 w16cex w16sdtdh w16du">
   <w:docDefaults>
     <w:rPrDefault>
       <w:rPr>

</xml_diff>